<commit_message>
added signup using password encryption
</commit_message>
<xml_diff>
--- a/Crypto Dashboard/Docs/API_Design.docx
+++ b/Crypto Dashboard/Docs/API_Design.docx
@@ -81,6 +81,7 @@
         </w:rPr>
         <w:t>/user-data/</w:t>
       </w:r>
+      <w:proofErr w:type="spellStart"/>
       <w:r>
         <w:rPr>
           <w:rFonts w:asciiTheme="majorHAnsi" w:hAnsiTheme="majorHAnsi" w:cstheme="majorHAnsi"/>
@@ -101,6 +102,7 @@
         </w:rPr>
         <w:t>user</w:t>
       </w:r>
+      <w:proofErr w:type="spellEnd"/>
     </w:p>
     <w:p>
       <w:pPr>
@@ -266,49 +268,159 @@
           <w:szCs w:val="24"/>
           <w:shd w:val="clear" w:color="auto" w:fill="FFFFFF"/>
         </w:rPr>
-        <w:t>“firstname”: ”String”,</w:t>
-      </w:r>
-    </w:p>
-    <w:p>
-      <w:pPr>
-        <w:rPr>
-          <w:rFonts w:asciiTheme="majorHAnsi" w:hAnsiTheme="majorHAnsi" w:cstheme="majorHAnsi"/>
-          <w:color w:val="212121"/>
-          <w:sz w:val="24"/>
-          <w:szCs w:val="24"/>
-          <w:shd w:val="clear" w:color="auto" w:fill="FFFFFF"/>
-        </w:rPr>
-      </w:pPr>
-      <w:r>
-        <w:rPr>
-          <w:rFonts w:asciiTheme="majorHAnsi" w:hAnsiTheme="majorHAnsi" w:cstheme="majorHAnsi"/>
-          <w:color w:val="212121"/>
-          <w:sz w:val="24"/>
-          <w:szCs w:val="24"/>
-          <w:shd w:val="clear" w:color="auto" w:fill="FFFFFF"/>
-        </w:rPr>
-        <w:t>“lastname”: ”String”,</w:t>
-      </w:r>
-    </w:p>
-    <w:p>
-      <w:pPr>
-        <w:rPr>
-          <w:rFonts w:asciiTheme="majorHAnsi" w:hAnsiTheme="majorHAnsi" w:cstheme="majorHAnsi"/>
-          <w:color w:val="212121"/>
-          <w:sz w:val="24"/>
-          <w:szCs w:val="24"/>
-          <w:shd w:val="clear" w:color="auto" w:fill="FFFFFF"/>
-        </w:rPr>
-      </w:pPr>
-      <w:r>
-        <w:rPr>
-          <w:rFonts w:asciiTheme="majorHAnsi" w:hAnsiTheme="majorHAnsi" w:cstheme="majorHAnsi"/>
-          <w:color w:val="212121"/>
-          <w:sz w:val="24"/>
-          <w:szCs w:val="24"/>
-          <w:shd w:val="clear" w:color="auto" w:fill="FFFFFF"/>
-        </w:rPr>
-        <w:t>“email”: ”String”</w:t>
+        <w:t>“</w:t>
+      </w:r>
+      <w:proofErr w:type="spellStart"/>
+      <w:r>
+        <w:rPr>
+          <w:rFonts w:asciiTheme="majorHAnsi" w:hAnsiTheme="majorHAnsi" w:cstheme="majorHAnsi"/>
+          <w:color w:val="212121"/>
+          <w:sz w:val="24"/>
+          <w:szCs w:val="24"/>
+          <w:shd w:val="clear" w:color="auto" w:fill="FFFFFF"/>
+        </w:rPr>
+        <w:t>firstname</w:t>
+      </w:r>
+      <w:proofErr w:type="spellEnd"/>
+      <w:r>
+        <w:rPr>
+          <w:rFonts w:asciiTheme="majorHAnsi" w:hAnsiTheme="majorHAnsi" w:cstheme="majorHAnsi"/>
+          <w:color w:val="212121"/>
+          <w:sz w:val="24"/>
+          <w:szCs w:val="24"/>
+          <w:shd w:val="clear" w:color="auto" w:fill="FFFFFF"/>
+        </w:rPr>
+        <w:t>”</w:t>
+      </w:r>
+      <w:proofErr w:type="gramStart"/>
+      <w:r>
+        <w:rPr>
+          <w:rFonts w:asciiTheme="majorHAnsi" w:hAnsiTheme="majorHAnsi" w:cstheme="majorHAnsi"/>
+          <w:color w:val="212121"/>
+          <w:sz w:val="24"/>
+          <w:szCs w:val="24"/>
+          <w:shd w:val="clear" w:color="auto" w:fill="FFFFFF"/>
+        </w:rPr>
+        <w:t>: ”String</w:t>
+      </w:r>
+      <w:proofErr w:type="gramEnd"/>
+      <w:r>
+        <w:rPr>
+          <w:rFonts w:asciiTheme="majorHAnsi" w:hAnsiTheme="majorHAnsi" w:cstheme="majorHAnsi"/>
+          <w:color w:val="212121"/>
+          <w:sz w:val="24"/>
+          <w:szCs w:val="24"/>
+          <w:shd w:val="clear" w:color="auto" w:fill="FFFFFF"/>
+        </w:rPr>
+        <w:t>”,</w:t>
+      </w:r>
+    </w:p>
+    <w:p>
+      <w:pPr>
+        <w:rPr>
+          <w:rFonts w:asciiTheme="majorHAnsi" w:hAnsiTheme="majorHAnsi" w:cstheme="majorHAnsi"/>
+          <w:color w:val="212121"/>
+          <w:sz w:val="24"/>
+          <w:szCs w:val="24"/>
+          <w:shd w:val="clear" w:color="auto" w:fill="FFFFFF"/>
+        </w:rPr>
+      </w:pPr>
+      <w:r>
+        <w:rPr>
+          <w:rFonts w:asciiTheme="majorHAnsi" w:hAnsiTheme="majorHAnsi" w:cstheme="majorHAnsi"/>
+          <w:color w:val="212121"/>
+          <w:sz w:val="24"/>
+          <w:szCs w:val="24"/>
+          <w:shd w:val="clear" w:color="auto" w:fill="FFFFFF"/>
+        </w:rPr>
+        <w:t>“</w:t>
+      </w:r>
+      <w:proofErr w:type="spellStart"/>
+      <w:r>
+        <w:rPr>
+          <w:rFonts w:asciiTheme="majorHAnsi" w:hAnsiTheme="majorHAnsi" w:cstheme="majorHAnsi"/>
+          <w:color w:val="212121"/>
+          <w:sz w:val="24"/>
+          <w:szCs w:val="24"/>
+          <w:shd w:val="clear" w:color="auto" w:fill="FFFFFF"/>
+        </w:rPr>
+        <w:t>lastname</w:t>
+      </w:r>
+      <w:proofErr w:type="spellEnd"/>
+      <w:r>
+        <w:rPr>
+          <w:rFonts w:asciiTheme="majorHAnsi" w:hAnsiTheme="majorHAnsi" w:cstheme="majorHAnsi"/>
+          <w:color w:val="212121"/>
+          <w:sz w:val="24"/>
+          <w:szCs w:val="24"/>
+          <w:shd w:val="clear" w:color="auto" w:fill="FFFFFF"/>
+        </w:rPr>
+        <w:t>”</w:t>
+      </w:r>
+      <w:proofErr w:type="gramStart"/>
+      <w:r>
+        <w:rPr>
+          <w:rFonts w:asciiTheme="majorHAnsi" w:hAnsiTheme="majorHAnsi" w:cstheme="majorHAnsi"/>
+          <w:color w:val="212121"/>
+          <w:sz w:val="24"/>
+          <w:szCs w:val="24"/>
+          <w:shd w:val="clear" w:color="auto" w:fill="FFFFFF"/>
+        </w:rPr>
+        <w:t>: ”String</w:t>
+      </w:r>
+      <w:proofErr w:type="gramEnd"/>
+      <w:r>
+        <w:rPr>
+          <w:rFonts w:asciiTheme="majorHAnsi" w:hAnsiTheme="majorHAnsi" w:cstheme="majorHAnsi"/>
+          <w:color w:val="212121"/>
+          <w:sz w:val="24"/>
+          <w:szCs w:val="24"/>
+          <w:shd w:val="clear" w:color="auto" w:fill="FFFFFF"/>
+        </w:rPr>
+        <w:t>”,</w:t>
+      </w:r>
+    </w:p>
+    <w:p>
+      <w:pPr>
+        <w:rPr>
+          <w:rFonts w:asciiTheme="majorHAnsi" w:hAnsiTheme="majorHAnsi" w:cstheme="majorHAnsi"/>
+          <w:color w:val="212121"/>
+          <w:sz w:val="24"/>
+          <w:szCs w:val="24"/>
+          <w:shd w:val="clear" w:color="auto" w:fill="FFFFFF"/>
+        </w:rPr>
+      </w:pPr>
+      <w:r>
+        <w:rPr>
+          <w:rFonts w:asciiTheme="majorHAnsi" w:hAnsiTheme="majorHAnsi" w:cstheme="majorHAnsi"/>
+          <w:color w:val="212121"/>
+          <w:sz w:val="24"/>
+          <w:szCs w:val="24"/>
+          <w:shd w:val="clear" w:color="auto" w:fill="FFFFFF"/>
+        </w:rPr>
+        <w:t>“email”</w:t>
+      </w:r>
+      <w:proofErr w:type="gramStart"/>
+      <w:r>
+        <w:rPr>
+          <w:rFonts w:asciiTheme="majorHAnsi" w:hAnsiTheme="majorHAnsi" w:cstheme="majorHAnsi"/>
+          <w:color w:val="212121"/>
+          <w:sz w:val="24"/>
+          <w:szCs w:val="24"/>
+          <w:shd w:val="clear" w:color="auto" w:fill="FFFFFF"/>
+        </w:rPr>
+        <w:t>: ”String</w:t>
+      </w:r>
+      <w:proofErr w:type="gramEnd"/>
+      <w:r>
+        <w:rPr>
+          <w:rFonts w:asciiTheme="majorHAnsi" w:hAnsiTheme="majorHAnsi" w:cstheme="majorHAnsi"/>
+          <w:color w:val="212121"/>
+          <w:sz w:val="24"/>
+          <w:szCs w:val="24"/>
+          <w:shd w:val="clear" w:color="auto" w:fill="FFFFFF"/>
+        </w:rPr>
+        <w:t>”</w:t>
       </w:r>
     </w:p>
     <w:p>
@@ -350,27 +462,7 @@
           <w:szCs w:val="24"/>
           <w:shd w:val="clear" w:color="auto" w:fill="FFFFFF"/>
         </w:rPr>
-        <w:t>Re</w:t>
-      </w:r>
-      <w:r>
-        <w:rPr>
-          <w:rFonts w:asciiTheme="majorHAnsi" w:hAnsiTheme="majorHAnsi" w:cstheme="majorHAnsi"/>
-          <w:color w:val="212121"/>
-          <w:sz w:val="24"/>
-          <w:szCs w:val="24"/>
-          <w:shd w:val="clear" w:color="auto" w:fill="FFFFFF"/>
-        </w:rPr>
-        <w:t>sponse String</w:t>
-      </w:r>
-      <w:r>
-        <w:rPr>
-          <w:rFonts w:asciiTheme="majorHAnsi" w:hAnsiTheme="majorHAnsi" w:cstheme="majorHAnsi"/>
-          <w:color w:val="212121"/>
-          <w:sz w:val="24"/>
-          <w:szCs w:val="24"/>
-          <w:shd w:val="clear" w:color="auto" w:fill="FFFFFF"/>
-        </w:rPr>
-        <w:t>:</w:t>
+        <w:t>Response String:</w:t>
       </w:r>
     </w:p>
     <w:p>
@@ -554,6 +646,7 @@
         </w:rPr>
         <w:t>/user-data/</w:t>
       </w:r>
+      <w:proofErr w:type="spellStart"/>
       <w:r>
         <w:rPr>
           <w:rFonts w:asciiTheme="majorHAnsi" w:hAnsiTheme="majorHAnsi" w:cstheme="majorHAnsi"/>
@@ -574,6 +667,7 @@
         </w:rPr>
         <w:t>user</w:t>
       </w:r>
+      <w:proofErr w:type="spellEnd"/>
     </w:p>
     <w:p>
       <w:pPr>
@@ -687,49 +781,169 @@
           <w:szCs w:val="24"/>
           <w:shd w:val="clear" w:color="auto" w:fill="FFFFFF"/>
         </w:rPr>
-        <w:t>“firstname”: ”String”,</w:t>
-      </w:r>
-    </w:p>
-    <w:p>
-      <w:pPr>
-        <w:rPr>
-          <w:rFonts w:asciiTheme="majorHAnsi" w:hAnsiTheme="majorHAnsi" w:cstheme="majorHAnsi"/>
-          <w:color w:val="212121"/>
-          <w:sz w:val="24"/>
-          <w:szCs w:val="24"/>
-          <w:shd w:val="clear" w:color="auto" w:fill="FFFFFF"/>
-        </w:rPr>
-      </w:pPr>
-      <w:r>
-        <w:rPr>
-          <w:rFonts w:asciiTheme="majorHAnsi" w:hAnsiTheme="majorHAnsi" w:cstheme="majorHAnsi"/>
-          <w:color w:val="212121"/>
-          <w:sz w:val="24"/>
-          <w:szCs w:val="24"/>
-          <w:shd w:val="clear" w:color="auto" w:fill="FFFFFF"/>
-        </w:rPr>
-        <w:t>“lastname”: ”String”,</w:t>
-      </w:r>
-    </w:p>
-    <w:p>
-      <w:pPr>
-        <w:rPr>
-          <w:rFonts w:asciiTheme="majorHAnsi" w:hAnsiTheme="majorHAnsi" w:cstheme="majorHAnsi"/>
-          <w:color w:val="212121"/>
-          <w:sz w:val="24"/>
-          <w:szCs w:val="24"/>
-          <w:shd w:val="clear" w:color="auto" w:fill="FFFFFF"/>
-        </w:rPr>
-      </w:pPr>
-      <w:r>
-        <w:rPr>
-          <w:rFonts w:asciiTheme="majorHAnsi" w:hAnsiTheme="majorHAnsi" w:cstheme="majorHAnsi"/>
-          <w:color w:val="212121"/>
-          <w:sz w:val="24"/>
-          <w:szCs w:val="24"/>
-          <w:shd w:val="clear" w:color="auto" w:fill="FFFFFF"/>
-        </w:rPr>
-        <w:t>“email”: ”String”</w:t>
+        <w:t>“</w:t>
+      </w:r>
+      <w:proofErr w:type="spellStart"/>
+      <w:r>
+        <w:rPr>
+          <w:rFonts w:asciiTheme="majorHAnsi" w:hAnsiTheme="majorHAnsi" w:cstheme="majorHAnsi"/>
+          <w:color w:val="212121"/>
+          <w:sz w:val="24"/>
+          <w:szCs w:val="24"/>
+          <w:shd w:val="clear" w:color="auto" w:fill="FFFFFF"/>
+        </w:rPr>
+        <w:t>firstname</w:t>
+      </w:r>
+      <w:proofErr w:type="spellEnd"/>
+      <w:r>
+        <w:rPr>
+          <w:rFonts w:asciiTheme="majorHAnsi" w:hAnsiTheme="majorHAnsi" w:cstheme="majorHAnsi"/>
+          <w:color w:val="212121"/>
+          <w:sz w:val="24"/>
+          <w:szCs w:val="24"/>
+          <w:shd w:val="clear" w:color="auto" w:fill="FFFFFF"/>
+        </w:rPr>
+        <w:t>”</w:t>
+      </w:r>
+      <w:proofErr w:type="gramStart"/>
+      <w:r>
+        <w:rPr>
+          <w:rFonts w:asciiTheme="majorHAnsi" w:hAnsiTheme="majorHAnsi" w:cstheme="majorHAnsi"/>
+          <w:color w:val="212121"/>
+          <w:sz w:val="24"/>
+          <w:szCs w:val="24"/>
+          <w:shd w:val="clear" w:color="auto" w:fill="FFFFFF"/>
+        </w:rPr>
+        <w:t>: ”String</w:t>
+      </w:r>
+      <w:proofErr w:type="gramEnd"/>
+      <w:r>
+        <w:rPr>
+          <w:rFonts w:asciiTheme="majorHAnsi" w:hAnsiTheme="majorHAnsi" w:cstheme="majorHAnsi"/>
+          <w:color w:val="212121"/>
+          <w:sz w:val="24"/>
+          <w:szCs w:val="24"/>
+          <w:shd w:val="clear" w:color="auto" w:fill="FFFFFF"/>
+        </w:rPr>
+        <w:t>”,</w:t>
+      </w:r>
+    </w:p>
+    <w:p>
+      <w:pPr>
+        <w:rPr>
+          <w:rFonts w:asciiTheme="majorHAnsi" w:hAnsiTheme="majorHAnsi" w:cstheme="majorHAnsi"/>
+          <w:color w:val="212121"/>
+          <w:sz w:val="24"/>
+          <w:szCs w:val="24"/>
+          <w:shd w:val="clear" w:color="auto" w:fill="FFFFFF"/>
+        </w:rPr>
+      </w:pPr>
+      <w:r>
+        <w:rPr>
+          <w:rFonts w:asciiTheme="majorHAnsi" w:hAnsiTheme="majorHAnsi" w:cstheme="majorHAnsi"/>
+          <w:color w:val="212121"/>
+          <w:sz w:val="24"/>
+          <w:szCs w:val="24"/>
+          <w:shd w:val="clear" w:color="auto" w:fill="FFFFFF"/>
+        </w:rPr>
+        <w:t>“</w:t>
+      </w:r>
+      <w:proofErr w:type="spellStart"/>
+      <w:r>
+        <w:rPr>
+          <w:rFonts w:asciiTheme="majorHAnsi" w:hAnsiTheme="majorHAnsi" w:cstheme="majorHAnsi"/>
+          <w:color w:val="212121"/>
+          <w:sz w:val="24"/>
+          <w:szCs w:val="24"/>
+          <w:shd w:val="clear" w:color="auto" w:fill="FFFFFF"/>
+        </w:rPr>
+        <w:t>lastname</w:t>
+      </w:r>
+      <w:proofErr w:type="spellEnd"/>
+      <w:r>
+        <w:rPr>
+          <w:rFonts w:asciiTheme="majorHAnsi" w:hAnsiTheme="majorHAnsi" w:cstheme="majorHAnsi"/>
+          <w:color w:val="212121"/>
+          <w:sz w:val="24"/>
+          <w:szCs w:val="24"/>
+          <w:shd w:val="clear" w:color="auto" w:fill="FFFFFF"/>
+        </w:rPr>
+        <w:t>”</w:t>
+      </w:r>
+      <w:proofErr w:type="gramStart"/>
+      <w:r>
+        <w:rPr>
+          <w:rFonts w:asciiTheme="majorHAnsi" w:hAnsiTheme="majorHAnsi" w:cstheme="majorHAnsi"/>
+          <w:color w:val="212121"/>
+          <w:sz w:val="24"/>
+          <w:szCs w:val="24"/>
+          <w:shd w:val="clear" w:color="auto" w:fill="FFFFFF"/>
+        </w:rPr>
+        <w:t>: ”String</w:t>
+      </w:r>
+      <w:proofErr w:type="gramEnd"/>
+      <w:r>
+        <w:rPr>
+          <w:rFonts w:asciiTheme="majorHAnsi" w:hAnsiTheme="majorHAnsi" w:cstheme="majorHAnsi"/>
+          <w:color w:val="212121"/>
+          <w:sz w:val="24"/>
+          <w:szCs w:val="24"/>
+          <w:shd w:val="clear" w:color="auto" w:fill="FFFFFF"/>
+        </w:rPr>
+        <w:t>”,</w:t>
+      </w:r>
+    </w:p>
+    <w:p>
+      <w:pPr>
+        <w:rPr>
+          <w:rFonts w:asciiTheme="majorHAnsi" w:hAnsiTheme="majorHAnsi" w:cstheme="majorHAnsi"/>
+          <w:color w:val="212121"/>
+          <w:sz w:val="24"/>
+          <w:szCs w:val="24"/>
+          <w:shd w:val="clear" w:color="auto" w:fill="FFFFFF"/>
+        </w:rPr>
+      </w:pPr>
+      <w:r>
+        <w:rPr>
+          <w:rFonts w:asciiTheme="majorHAnsi" w:hAnsiTheme="majorHAnsi" w:cstheme="majorHAnsi"/>
+          <w:color w:val="212121"/>
+          <w:sz w:val="24"/>
+          <w:szCs w:val="24"/>
+          <w:shd w:val="clear" w:color="auto" w:fill="FFFFFF"/>
+        </w:rPr>
+        <w:t>“email”</w:t>
+      </w:r>
+      <w:proofErr w:type="gramStart"/>
+      <w:r>
+        <w:rPr>
+          <w:rFonts w:asciiTheme="majorHAnsi" w:hAnsiTheme="majorHAnsi" w:cstheme="majorHAnsi"/>
+          <w:color w:val="212121"/>
+          <w:sz w:val="24"/>
+          <w:szCs w:val="24"/>
+          <w:shd w:val="clear" w:color="auto" w:fill="FFFFFF"/>
+        </w:rPr>
+        <w:t>: ”String</w:t>
+      </w:r>
+      <w:proofErr w:type="gramEnd"/>
+      <w:r>
+        <w:rPr>
+          <w:rFonts w:asciiTheme="majorHAnsi" w:hAnsiTheme="majorHAnsi" w:cstheme="majorHAnsi"/>
+          <w:color w:val="212121"/>
+          <w:sz w:val="24"/>
+          <w:szCs w:val="24"/>
+          <w:shd w:val="clear" w:color="auto" w:fill="FFFFFF"/>
+        </w:rPr>
+        <w:t>”</w:t>
+      </w:r>
+      <w:r>
+        <w:rPr>
+          <w:rFonts w:asciiTheme="majorHAnsi" w:hAnsiTheme="majorHAnsi" w:cstheme="majorHAnsi"/>
+          <w:color w:val="212121"/>
+          <w:sz w:val="24"/>
+          <w:szCs w:val="24"/>
+          <w:shd w:val="clear" w:color="auto" w:fill="FFFFFF"/>
+        </w:rPr>
+        <w:t>,</w:t>
       </w:r>
     </w:p>
     <w:p>
@@ -751,6 +965,27 @@
           <w:shd w:val="clear" w:color="auto" w:fill="FFFFFF"/>
         </w:rPr>
         <w:lastRenderedPageBreak/>
+        <w:t>“password”: “String”</w:t>
+      </w:r>
+    </w:p>
+    <w:p>
+      <w:pPr>
+        <w:rPr>
+          <w:rFonts w:asciiTheme="majorHAnsi" w:hAnsiTheme="majorHAnsi" w:cstheme="majorHAnsi"/>
+          <w:color w:val="212121"/>
+          <w:sz w:val="24"/>
+          <w:szCs w:val="24"/>
+          <w:shd w:val="clear" w:color="auto" w:fill="FFFFFF"/>
+        </w:rPr>
+      </w:pPr>
+      <w:r>
+        <w:rPr>
+          <w:rFonts w:asciiTheme="majorHAnsi" w:hAnsiTheme="majorHAnsi" w:cstheme="majorHAnsi"/>
+          <w:color w:val="212121"/>
+          <w:sz w:val="24"/>
+          <w:szCs w:val="24"/>
+          <w:shd w:val="clear" w:color="auto" w:fill="FFFFFF"/>
+        </w:rPr>
         <w:t>}</w:t>
       </w:r>
     </w:p>
@@ -933,6 +1168,15 @@
         </w:rPr>
         <w:t>201</w:t>
       </w:r>
+    </w:p>
+    <w:p>
+      <w:pPr>
+        <w:rPr>
+          <w:sz w:val="24"/>
+          <w:szCs w:val="32"/>
+          <w:lang w:val="en-US"/>
+        </w:rPr>
+      </w:pPr>
     </w:p>
     <w:p>
       <w:pPr>
@@ -957,7 +1201,448 @@
           <w:szCs w:val="32"/>
           <w:lang w:val="en-US"/>
         </w:rPr>
-        <w:t>API design to</w:t>
+        <w:t xml:space="preserve">API design </w:t>
+      </w:r>
+      <w:r>
+        <w:rPr>
+          <w:b/>
+          <w:bCs/>
+          <w:sz w:val="24"/>
+          <w:szCs w:val="32"/>
+          <w:lang w:val="en-US"/>
+        </w:rPr>
+        <w:t>for user login</w:t>
+      </w:r>
+    </w:p>
+    <w:p>
+      <w:pPr>
+        <w:rPr>
+          <w:rFonts w:asciiTheme="majorHAnsi" w:hAnsiTheme="majorHAnsi" w:cstheme="majorHAnsi"/>
+          <w:color w:val="212121"/>
+          <w:sz w:val="24"/>
+          <w:szCs w:val="24"/>
+          <w:shd w:val="clear" w:color="auto" w:fill="FFFFFF"/>
+        </w:rPr>
+      </w:pPr>
+      <w:r>
+        <w:rPr>
+          <w:rFonts w:asciiTheme="majorHAnsi" w:hAnsiTheme="majorHAnsi" w:cstheme="majorHAnsi"/>
+          <w:sz w:val="24"/>
+          <w:szCs w:val="24"/>
+          <w:lang w:val="en-US"/>
+        </w:rPr>
+        <w:t xml:space="preserve">API endpoint: </w:t>
+      </w:r>
+      <w:r>
+        <w:rPr>
+          <w:rFonts w:asciiTheme="majorHAnsi" w:hAnsiTheme="majorHAnsi" w:cstheme="majorHAnsi"/>
+          <w:color w:val="212121"/>
+          <w:sz w:val="24"/>
+          <w:szCs w:val="24"/>
+          <w:shd w:val="clear" w:color="auto" w:fill="FFFFFF"/>
+        </w:rPr>
+        <w:t>/user-data/</w:t>
+      </w:r>
+      <w:r>
+        <w:rPr>
+          <w:rFonts w:asciiTheme="majorHAnsi" w:hAnsiTheme="majorHAnsi" w:cstheme="majorHAnsi"/>
+          <w:color w:val="212121"/>
+          <w:sz w:val="24"/>
+          <w:szCs w:val="24"/>
+          <w:shd w:val="clear" w:color="auto" w:fill="FFFFFF"/>
+        </w:rPr>
+        <w:t>login</w:t>
+      </w:r>
+    </w:p>
+    <w:p>
+      <w:pPr>
+        <w:rPr>
+          <w:rFonts w:asciiTheme="majorHAnsi" w:hAnsiTheme="majorHAnsi" w:cstheme="majorHAnsi"/>
+          <w:color w:val="212121"/>
+          <w:sz w:val="24"/>
+          <w:szCs w:val="24"/>
+          <w:shd w:val="clear" w:color="auto" w:fill="FFFFFF"/>
+        </w:rPr>
+      </w:pPr>
+      <w:r>
+        <w:rPr>
+          <w:rFonts w:asciiTheme="majorHAnsi" w:hAnsiTheme="majorHAnsi" w:cstheme="majorHAnsi"/>
+          <w:color w:val="212121"/>
+          <w:sz w:val="24"/>
+          <w:szCs w:val="24"/>
+          <w:shd w:val="clear" w:color="auto" w:fill="FFFFFF"/>
+        </w:rPr>
+        <w:t xml:space="preserve">Request parameters: </w:t>
+      </w:r>
+      <w:r>
+        <w:rPr>
+          <w:rFonts w:asciiTheme="majorHAnsi" w:hAnsiTheme="majorHAnsi" w:cstheme="majorHAnsi"/>
+          <w:color w:val="212121"/>
+          <w:sz w:val="24"/>
+          <w:szCs w:val="24"/>
+          <w:shd w:val="clear" w:color="auto" w:fill="FFFFFF"/>
+        </w:rPr>
+        <w:t>None</w:t>
+      </w:r>
+    </w:p>
+    <w:p>
+      <w:pPr>
+        <w:rPr>
+          <w:rFonts w:asciiTheme="majorHAnsi" w:hAnsiTheme="majorHAnsi" w:cstheme="majorHAnsi"/>
+          <w:color w:val="212121"/>
+          <w:sz w:val="24"/>
+          <w:szCs w:val="24"/>
+          <w:shd w:val="clear" w:color="auto" w:fill="FFFFFF"/>
+        </w:rPr>
+      </w:pPr>
+      <w:r>
+        <w:rPr>
+          <w:rFonts w:asciiTheme="majorHAnsi" w:hAnsiTheme="majorHAnsi" w:cstheme="majorHAnsi"/>
+          <w:color w:val="212121"/>
+          <w:sz w:val="24"/>
+          <w:szCs w:val="24"/>
+          <w:shd w:val="clear" w:color="auto" w:fill="FFFFFF"/>
+        </w:rPr>
+        <w:t>Request Body:</w:t>
+      </w:r>
+    </w:p>
+    <w:p>
+      <w:pPr>
+        <w:rPr>
+          <w:rFonts w:asciiTheme="majorHAnsi" w:hAnsiTheme="majorHAnsi" w:cstheme="majorHAnsi"/>
+          <w:color w:val="212121"/>
+          <w:sz w:val="24"/>
+          <w:szCs w:val="24"/>
+          <w:shd w:val="clear" w:color="auto" w:fill="FFFFFF"/>
+        </w:rPr>
+      </w:pPr>
+      <w:r>
+        <w:rPr>
+          <w:rFonts w:asciiTheme="majorHAnsi" w:hAnsiTheme="majorHAnsi" w:cstheme="majorHAnsi"/>
+          <w:color w:val="212121"/>
+          <w:sz w:val="24"/>
+          <w:szCs w:val="24"/>
+          <w:shd w:val="clear" w:color="auto" w:fill="FFFFFF"/>
+        </w:rPr>
+        <w:t>{</w:t>
+      </w:r>
+    </w:p>
+    <w:p>
+      <w:pPr>
+        <w:rPr>
+          <w:rFonts w:asciiTheme="majorHAnsi" w:hAnsiTheme="majorHAnsi" w:cstheme="majorHAnsi"/>
+          <w:color w:val="212121"/>
+          <w:sz w:val="24"/>
+          <w:szCs w:val="24"/>
+          <w:shd w:val="clear" w:color="auto" w:fill="FFFFFF"/>
+        </w:rPr>
+      </w:pPr>
+      <w:r>
+        <w:rPr>
+          <w:rFonts w:asciiTheme="majorHAnsi" w:hAnsiTheme="majorHAnsi" w:cstheme="majorHAnsi"/>
+          <w:color w:val="212121"/>
+          <w:sz w:val="24"/>
+          <w:szCs w:val="24"/>
+          <w:shd w:val="clear" w:color="auto" w:fill="FFFFFF"/>
+        </w:rPr>
+        <w:t>“username”: “String”,</w:t>
+      </w:r>
+    </w:p>
+    <w:p>
+      <w:pPr>
+        <w:rPr>
+          <w:rFonts w:asciiTheme="majorHAnsi" w:hAnsiTheme="majorHAnsi" w:cstheme="majorHAnsi"/>
+          <w:color w:val="212121"/>
+          <w:sz w:val="24"/>
+          <w:szCs w:val="24"/>
+          <w:shd w:val="clear" w:color="auto" w:fill="FFFFFF"/>
+        </w:rPr>
+      </w:pPr>
+      <w:r>
+        <w:rPr>
+          <w:rFonts w:asciiTheme="majorHAnsi" w:hAnsiTheme="majorHAnsi" w:cstheme="majorHAnsi"/>
+          <w:color w:val="212121"/>
+          <w:sz w:val="24"/>
+          <w:szCs w:val="24"/>
+          <w:shd w:val="clear" w:color="auto" w:fill="FFFFFF"/>
+        </w:rPr>
+        <w:t>“password”: “String”</w:t>
+      </w:r>
+    </w:p>
+    <w:p>
+      <w:pPr>
+        <w:rPr>
+          <w:rFonts w:asciiTheme="majorHAnsi" w:hAnsiTheme="majorHAnsi" w:cstheme="majorHAnsi"/>
+          <w:color w:val="212121"/>
+          <w:sz w:val="24"/>
+          <w:szCs w:val="24"/>
+          <w:shd w:val="clear" w:color="auto" w:fill="FFFFFF"/>
+        </w:rPr>
+      </w:pPr>
+      <w:r>
+        <w:rPr>
+          <w:rFonts w:asciiTheme="majorHAnsi" w:hAnsiTheme="majorHAnsi" w:cstheme="majorHAnsi"/>
+          <w:color w:val="212121"/>
+          <w:sz w:val="24"/>
+          <w:szCs w:val="24"/>
+          <w:shd w:val="clear" w:color="auto" w:fill="FFFFFF"/>
+        </w:rPr>
+        <w:t>}</w:t>
+      </w:r>
+    </w:p>
+    <w:p>
+      <w:pPr>
+        <w:rPr>
+          <w:rFonts w:asciiTheme="majorHAnsi" w:hAnsiTheme="majorHAnsi" w:cstheme="majorHAnsi"/>
+          <w:color w:val="212121"/>
+          <w:sz w:val="24"/>
+          <w:szCs w:val="24"/>
+          <w:shd w:val="clear" w:color="auto" w:fill="FFFFFF"/>
+        </w:rPr>
+      </w:pPr>
+      <w:r>
+        <w:rPr>
+          <w:rFonts w:asciiTheme="majorHAnsi" w:hAnsiTheme="majorHAnsi" w:cstheme="majorHAnsi"/>
+          <w:color w:val="212121"/>
+          <w:sz w:val="24"/>
+          <w:szCs w:val="24"/>
+          <w:shd w:val="clear" w:color="auto" w:fill="FFFFFF"/>
+        </w:rPr>
+        <w:t>Return body</w:t>
+      </w:r>
+      <w:r>
+        <w:rPr>
+          <w:rFonts w:asciiTheme="majorHAnsi" w:hAnsiTheme="majorHAnsi" w:cstheme="majorHAnsi"/>
+          <w:color w:val="212121"/>
+          <w:sz w:val="24"/>
+          <w:szCs w:val="24"/>
+          <w:shd w:val="clear" w:color="auto" w:fill="FFFFFF"/>
+        </w:rPr>
+        <w:t xml:space="preserve"> JSON</w:t>
+      </w:r>
+      <w:r>
+        <w:rPr>
+          <w:rFonts w:asciiTheme="majorHAnsi" w:hAnsiTheme="majorHAnsi" w:cstheme="majorHAnsi"/>
+          <w:color w:val="212121"/>
+          <w:sz w:val="24"/>
+          <w:szCs w:val="24"/>
+          <w:shd w:val="clear" w:color="auto" w:fill="FFFFFF"/>
+        </w:rPr>
+        <w:t>:</w:t>
+      </w:r>
+    </w:p>
+    <w:p>
+      <w:pPr>
+        <w:rPr>
+          <w:rFonts w:asciiTheme="majorHAnsi" w:hAnsiTheme="majorHAnsi" w:cstheme="majorHAnsi"/>
+          <w:color w:val="212121"/>
+          <w:sz w:val="24"/>
+          <w:szCs w:val="24"/>
+          <w:shd w:val="clear" w:color="auto" w:fill="FFFFFF"/>
+        </w:rPr>
+      </w:pPr>
+      <w:r>
+        <w:rPr>
+          <w:rFonts w:asciiTheme="majorHAnsi" w:hAnsiTheme="majorHAnsi" w:cstheme="majorHAnsi"/>
+          <w:color w:val="212121"/>
+          <w:sz w:val="24"/>
+          <w:szCs w:val="24"/>
+          <w:shd w:val="clear" w:color="auto" w:fill="FFFFFF"/>
+        </w:rPr>
+        <w:t>None</w:t>
+      </w:r>
+    </w:p>
+    <w:p>
+      <w:pPr>
+        <w:rPr>
+          <w:rFonts w:asciiTheme="majorHAnsi" w:hAnsiTheme="majorHAnsi" w:cstheme="majorHAnsi"/>
+          <w:color w:val="212121"/>
+          <w:sz w:val="24"/>
+          <w:szCs w:val="24"/>
+          <w:shd w:val="clear" w:color="auto" w:fill="FFFFFF"/>
+        </w:rPr>
+      </w:pPr>
+      <w:r>
+        <w:rPr>
+          <w:rFonts w:asciiTheme="majorHAnsi" w:hAnsiTheme="majorHAnsi" w:cstheme="majorHAnsi"/>
+          <w:color w:val="212121"/>
+          <w:sz w:val="24"/>
+          <w:szCs w:val="24"/>
+          <w:shd w:val="clear" w:color="auto" w:fill="FFFFFF"/>
+        </w:rPr>
+        <w:t>Return String:</w:t>
+      </w:r>
+    </w:p>
+    <w:p>
+      <w:pPr>
+        <w:rPr>
+          <w:rFonts w:asciiTheme="majorHAnsi" w:hAnsiTheme="majorHAnsi" w:cstheme="majorHAnsi"/>
+          <w:color w:val="212121"/>
+          <w:sz w:val="24"/>
+          <w:szCs w:val="24"/>
+          <w:shd w:val="clear" w:color="auto" w:fill="FFFFFF"/>
+        </w:rPr>
+      </w:pPr>
+      <w:r>
+        <w:rPr>
+          <w:rFonts w:asciiTheme="majorHAnsi" w:hAnsiTheme="majorHAnsi" w:cstheme="majorHAnsi"/>
+          <w:color w:val="212121"/>
+          <w:sz w:val="24"/>
+          <w:szCs w:val="24"/>
+          <w:shd w:val="clear" w:color="auto" w:fill="FFFFFF"/>
+        </w:rPr>
+        <w:t>{</w:t>
+      </w:r>
+    </w:p>
+    <w:p>
+      <w:pPr>
+        <w:rPr>
+          <w:rFonts w:asciiTheme="majorHAnsi" w:hAnsiTheme="majorHAnsi" w:cstheme="majorHAnsi"/>
+          <w:color w:val="212121"/>
+          <w:sz w:val="24"/>
+          <w:szCs w:val="24"/>
+          <w:shd w:val="clear" w:color="auto" w:fill="FFFFFF"/>
+        </w:rPr>
+      </w:pPr>
+      <w:r>
+        <w:rPr>
+          <w:rFonts w:asciiTheme="majorHAnsi" w:hAnsiTheme="majorHAnsi" w:cstheme="majorHAnsi"/>
+          <w:color w:val="212121"/>
+          <w:sz w:val="24"/>
+          <w:szCs w:val="24"/>
+          <w:shd w:val="clear" w:color="auto" w:fill="FFFFFF"/>
+        </w:rPr>
+        <w:t>Message: “</w:t>
+      </w:r>
+      <w:r>
+        <w:rPr>
+          <w:rFonts w:asciiTheme="majorHAnsi" w:hAnsiTheme="majorHAnsi" w:cstheme="majorHAnsi"/>
+          <w:color w:val="212121"/>
+          <w:sz w:val="24"/>
+          <w:szCs w:val="24"/>
+          <w:shd w:val="clear" w:color="auto" w:fill="FFFFFF"/>
+        </w:rPr>
+        <w:t>Login</w:t>
+      </w:r>
+      <w:r>
+        <w:rPr>
+          <w:rFonts w:asciiTheme="majorHAnsi" w:hAnsiTheme="majorHAnsi" w:cstheme="majorHAnsi"/>
+          <w:color w:val="212121"/>
+          <w:sz w:val="24"/>
+          <w:szCs w:val="24"/>
+          <w:shd w:val="clear" w:color="auto" w:fill="FFFFFF"/>
+        </w:rPr>
+        <w:t xml:space="preserve"> successfully</w:t>
+      </w:r>
+      <w:r>
+        <w:rPr>
+          <w:rFonts w:asciiTheme="majorHAnsi" w:hAnsiTheme="majorHAnsi" w:cstheme="majorHAnsi"/>
+          <w:color w:val="212121"/>
+          <w:sz w:val="24"/>
+          <w:szCs w:val="24"/>
+          <w:shd w:val="clear" w:color="auto" w:fill="FFFFFF"/>
+        </w:rPr>
+        <w:t>/failed</w:t>
+      </w:r>
+      <w:r>
+        <w:rPr>
+          <w:rFonts w:asciiTheme="majorHAnsi" w:hAnsiTheme="majorHAnsi" w:cstheme="majorHAnsi"/>
+          <w:color w:val="212121"/>
+          <w:sz w:val="24"/>
+          <w:szCs w:val="24"/>
+          <w:shd w:val="clear" w:color="auto" w:fill="FFFFFF"/>
+        </w:rPr>
+        <w:t>”</w:t>
+      </w:r>
+    </w:p>
+    <w:p>
+      <w:pPr>
+        <w:rPr>
+          <w:rFonts w:asciiTheme="majorHAnsi" w:hAnsiTheme="majorHAnsi" w:cstheme="majorHAnsi"/>
+          <w:color w:val="212121"/>
+          <w:sz w:val="24"/>
+          <w:szCs w:val="24"/>
+          <w:shd w:val="clear" w:color="auto" w:fill="FFFFFF"/>
+        </w:rPr>
+      </w:pPr>
+      <w:r>
+        <w:rPr>
+          <w:rFonts w:asciiTheme="majorHAnsi" w:hAnsiTheme="majorHAnsi" w:cstheme="majorHAnsi"/>
+          <w:color w:val="212121"/>
+          <w:sz w:val="24"/>
+          <w:szCs w:val="24"/>
+          <w:shd w:val="clear" w:color="auto" w:fill="FFFFFF"/>
+        </w:rPr>
+        <w:t>}</w:t>
+      </w:r>
+    </w:p>
+    <w:p>
+      <w:pPr>
+        <w:rPr>
+          <w:sz w:val="24"/>
+          <w:szCs w:val="32"/>
+          <w:lang w:val="en-US"/>
+        </w:rPr>
+      </w:pPr>
+      <w:r>
+        <w:rPr>
+          <w:sz w:val="24"/>
+          <w:szCs w:val="32"/>
+          <w:lang w:val="en-US"/>
+        </w:rPr>
+        <w:t>Response code:</w:t>
+      </w:r>
+    </w:p>
+    <w:p>
+      <w:pPr>
+        <w:rPr>
+          <w:sz w:val="24"/>
+          <w:szCs w:val="32"/>
+          <w:lang w:val="en-US"/>
+        </w:rPr>
+      </w:pPr>
+      <w:r>
+        <w:rPr>
+          <w:sz w:val="24"/>
+          <w:szCs w:val="32"/>
+          <w:lang w:val="en-US"/>
+        </w:rPr>
+        <w:t>201</w:t>
+      </w:r>
+    </w:p>
+    <w:p>
+      <w:pPr>
+        <w:rPr>
+          <w:sz w:val="24"/>
+          <w:szCs w:val="32"/>
+          <w:lang w:val="en-US"/>
+        </w:rPr>
+      </w:pPr>
+    </w:p>
+    <w:p>
+      <w:pPr>
+        <w:pStyle w:val="ListParagraph"/>
+        <w:numPr>
+          <w:ilvl w:val="0"/>
+          <w:numId w:val="1"/>
+        </w:numPr>
+        <w:rPr>
+          <w:b/>
+          <w:bCs/>
+          <w:sz w:val="24"/>
+          <w:szCs w:val="32"/>
+          <w:lang w:val="en-US"/>
+        </w:rPr>
+      </w:pPr>
+      <w:r>
+        <w:rPr>
+          <w:b/>
+          <w:bCs/>
+          <w:sz w:val="24"/>
+          <w:szCs w:val="32"/>
+          <w:lang w:val="en-US"/>
+        </w:rPr>
+        <w:t>API design</w:t>
       </w:r>
     </w:p>
     <w:p>

</xml_diff>

<commit_message>
completed working of login and signup API using pwd encryption
</commit_message>
<xml_diff>
--- a/Crypto Dashboard/Docs/API_Design.docx
+++ b/Crypto Dashboard/Docs/API_Design.docx
@@ -81,7 +81,6 @@
         </w:rPr>
         <w:t>/user-data/</w:t>
       </w:r>
-      <w:proofErr w:type="spellStart"/>
       <w:r>
         <w:rPr>
           <w:rFonts w:asciiTheme="majorHAnsi" w:hAnsiTheme="majorHAnsi" w:cstheme="majorHAnsi"/>
@@ -102,7 +101,6 @@
         </w:rPr>
         <w:t>user</w:t>
       </w:r>
-      <w:proofErr w:type="spellEnd"/>
     </w:p>
     <w:p>
       <w:pPr>
@@ -268,159 +266,49 @@
           <w:szCs w:val="24"/>
           <w:shd w:val="clear" w:color="auto" w:fill="FFFFFF"/>
         </w:rPr>
-        <w:t>“</w:t>
-      </w:r>
-      <w:proofErr w:type="spellStart"/>
-      <w:r>
-        <w:rPr>
-          <w:rFonts w:asciiTheme="majorHAnsi" w:hAnsiTheme="majorHAnsi" w:cstheme="majorHAnsi"/>
-          <w:color w:val="212121"/>
-          <w:sz w:val="24"/>
-          <w:szCs w:val="24"/>
-          <w:shd w:val="clear" w:color="auto" w:fill="FFFFFF"/>
-        </w:rPr>
-        <w:t>firstname</w:t>
-      </w:r>
-      <w:proofErr w:type="spellEnd"/>
-      <w:r>
-        <w:rPr>
-          <w:rFonts w:asciiTheme="majorHAnsi" w:hAnsiTheme="majorHAnsi" w:cstheme="majorHAnsi"/>
-          <w:color w:val="212121"/>
-          <w:sz w:val="24"/>
-          <w:szCs w:val="24"/>
-          <w:shd w:val="clear" w:color="auto" w:fill="FFFFFF"/>
-        </w:rPr>
-        <w:t>”</w:t>
-      </w:r>
-      <w:proofErr w:type="gramStart"/>
-      <w:r>
-        <w:rPr>
-          <w:rFonts w:asciiTheme="majorHAnsi" w:hAnsiTheme="majorHAnsi" w:cstheme="majorHAnsi"/>
-          <w:color w:val="212121"/>
-          <w:sz w:val="24"/>
-          <w:szCs w:val="24"/>
-          <w:shd w:val="clear" w:color="auto" w:fill="FFFFFF"/>
-        </w:rPr>
-        <w:t>: ”String</w:t>
-      </w:r>
-      <w:proofErr w:type="gramEnd"/>
-      <w:r>
-        <w:rPr>
-          <w:rFonts w:asciiTheme="majorHAnsi" w:hAnsiTheme="majorHAnsi" w:cstheme="majorHAnsi"/>
-          <w:color w:val="212121"/>
-          <w:sz w:val="24"/>
-          <w:szCs w:val="24"/>
-          <w:shd w:val="clear" w:color="auto" w:fill="FFFFFF"/>
-        </w:rPr>
-        <w:t>”,</w:t>
-      </w:r>
-    </w:p>
-    <w:p>
-      <w:pPr>
-        <w:rPr>
-          <w:rFonts w:asciiTheme="majorHAnsi" w:hAnsiTheme="majorHAnsi" w:cstheme="majorHAnsi"/>
-          <w:color w:val="212121"/>
-          <w:sz w:val="24"/>
-          <w:szCs w:val="24"/>
-          <w:shd w:val="clear" w:color="auto" w:fill="FFFFFF"/>
-        </w:rPr>
-      </w:pPr>
-      <w:r>
-        <w:rPr>
-          <w:rFonts w:asciiTheme="majorHAnsi" w:hAnsiTheme="majorHAnsi" w:cstheme="majorHAnsi"/>
-          <w:color w:val="212121"/>
-          <w:sz w:val="24"/>
-          <w:szCs w:val="24"/>
-          <w:shd w:val="clear" w:color="auto" w:fill="FFFFFF"/>
-        </w:rPr>
-        <w:t>“</w:t>
-      </w:r>
-      <w:proofErr w:type="spellStart"/>
-      <w:r>
-        <w:rPr>
-          <w:rFonts w:asciiTheme="majorHAnsi" w:hAnsiTheme="majorHAnsi" w:cstheme="majorHAnsi"/>
-          <w:color w:val="212121"/>
-          <w:sz w:val="24"/>
-          <w:szCs w:val="24"/>
-          <w:shd w:val="clear" w:color="auto" w:fill="FFFFFF"/>
-        </w:rPr>
-        <w:t>lastname</w:t>
-      </w:r>
-      <w:proofErr w:type="spellEnd"/>
-      <w:r>
-        <w:rPr>
-          <w:rFonts w:asciiTheme="majorHAnsi" w:hAnsiTheme="majorHAnsi" w:cstheme="majorHAnsi"/>
-          <w:color w:val="212121"/>
-          <w:sz w:val="24"/>
-          <w:szCs w:val="24"/>
-          <w:shd w:val="clear" w:color="auto" w:fill="FFFFFF"/>
-        </w:rPr>
-        <w:t>”</w:t>
-      </w:r>
-      <w:proofErr w:type="gramStart"/>
-      <w:r>
-        <w:rPr>
-          <w:rFonts w:asciiTheme="majorHAnsi" w:hAnsiTheme="majorHAnsi" w:cstheme="majorHAnsi"/>
-          <w:color w:val="212121"/>
-          <w:sz w:val="24"/>
-          <w:szCs w:val="24"/>
-          <w:shd w:val="clear" w:color="auto" w:fill="FFFFFF"/>
-        </w:rPr>
-        <w:t>: ”String</w:t>
-      </w:r>
-      <w:proofErr w:type="gramEnd"/>
-      <w:r>
-        <w:rPr>
-          <w:rFonts w:asciiTheme="majorHAnsi" w:hAnsiTheme="majorHAnsi" w:cstheme="majorHAnsi"/>
-          <w:color w:val="212121"/>
-          <w:sz w:val="24"/>
-          <w:szCs w:val="24"/>
-          <w:shd w:val="clear" w:color="auto" w:fill="FFFFFF"/>
-        </w:rPr>
-        <w:t>”,</w:t>
-      </w:r>
-    </w:p>
-    <w:p>
-      <w:pPr>
-        <w:rPr>
-          <w:rFonts w:asciiTheme="majorHAnsi" w:hAnsiTheme="majorHAnsi" w:cstheme="majorHAnsi"/>
-          <w:color w:val="212121"/>
-          <w:sz w:val="24"/>
-          <w:szCs w:val="24"/>
-          <w:shd w:val="clear" w:color="auto" w:fill="FFFFFF"/>
-        </w:rPr>
-      </w:pPr>
-      <w:r>
-        <w:rPr>
-          <w:rFonts w:asciiTheme="majorHAnsi" w:hAnsiTheme="majorHAnsi" w:cstheme="majorHAnsi"/>
-          <w:color w:val="212121"/>
-          <w:sz w:val="24"/>
-          <w:szCs w:val="24"/>
-          <w:shd w:val="clear" w:color="auto" w:fill="FFFFFF"/>
-        </w:rPr>
-        <w:t>“email”</w:t>
-      </w:r>
-      <w:proofErr w:type="gramStart"/>
-      <w:r>
-        <w:rPr>
-          <w:rFonts w:asciiTheme="majorHAnsi" w:hAnsiTheme="majorHAnsi" w:cstheme="majorHAnsi"/>
-          <w:color w:val="212121"/>
-          <w:sz w:val="24"/>
-          <w:szCs w:val="24"/>
-          <w:shd w:val="clear" w:color="auto" w:fill="FFFFFF"/>
-        </w:rPr>
-        <w:t>: ”String</w:t>
-      </w:r>
-      <w:proofErr w:type="gramEnd"/>
-      <w:r>
-        <w:rPr>
-          <w:rFonts w:asciiTheme="majorHAnsi" w:hAnsiTheme="majorHAnsi" w:cstheme="majorHAnsi"/>
-          <w:color w:val="212121"/>
-          <w:sz w:val="24"/>
-          <w:szCs w:val="24"/>
-          <w:shd w:val="clear" w:color="auto" w:fill="FFFFFF"/>
-        </w:rPr>
-        <w:t>”</w:t>
+        <w:t>“firstname”: ”String”,</w:t>
+      </w:r>
+    </w:p>
+    <w:p>
+      <w:pPr>
+        <w:rPr>
+          <w:rFonts w:asciiTheme="majorHAnsi" w:hAnsiTheme="majorHAnsi" w:cstheme="majorHAnsi"/>
+          <w:color w:val="212121"/>
+          <w:sz w:val="24"/>
+          <w:szCs w:val="24"/>
+          <w:shd w:val="clear" w:color="auto" w:fill="FFFFFF"/>
+        </w:rPr>
+      </w:pPr>
+      <w:r>
+        <w:rPr>
+          <w:rFonts w:asciiTheme="majorHAnsi" w:hAnsiTheme="majorHAnsi" w:cstheme="majorHAnsi"/>
+          <w:color w:val="212121"/>
+          <w:sz w:val="24"/>
+          <w:szCs w:val="24"/>
+          <w:shd w:val="clear" w:color="auto" w:fill="FFFFFF"/>
+        </w:rPr>
+        <w:t>“lastname”: ”String”,</w:t>
+      </w:r>
+    </w:p>
+    <w:p>
+      <w:pPr>
+        <w:rPr>
+          <w:rFonts w:asciiTheme="majorHAnsi" w:hAnsiTheme="majorHAnsi" w:cstheme="majorHAnsi"/>
+          <w:color w:val="212121"/>
+          <w:sz w:val="24"/>
+          <w:szCs w:val="24"/>
+          <w:shd w:val="clear" w:color="auto" w:fill="FFFFFF"/>
+        </w:rPr>
+      </w:pPr>
+      <w:r>
+        <w:rPr>
+          <w:rFonts w:asciiTheme="majorHAnsi" w:hAnsiTheme="majorHAnsi" w:cstheme="majorHAnsi"/>
+          <w:color w:val="212121"/>
+          <w:sz w:val="24"/>
+          <w:szCs w:val="24"/>
+          <w:shd w:val="clear" w:color="auto" w:fill="FFFFFF"/>
+        </w:rPr>
+        <w:t>“email”: ”String”</w:t>
       </w:r>
     </w:p>
     <w:p>
@@ -646,7 +534,6 @@
         </w:rPr>
         <w:t>/user-data/</w:t>
       </w:r>
-      <w:proofErr w:type="spellStart"/>
       <w:r>
         <w:rPr>
           <w:rFonts w:asciiTheme="majorHAnsi" w:hAnsiTheme="majorHAnsi" w:cstheme="majorHAnsi"/>
@@ -667,7 +554,6 @@
         </w:rPr>
         <w:t>user</w:t>
       </w:r>
-      <w:proofErr w:type="spellEnd"/>
     </w:p>
     <w:p>
       <w:pPr>
@@ -781,159 +667,49 @@
           <w:szCs w:val="24"/>
           <w:shd w:val="clear" w:color="auto" w:fill="FFFFFF"/>
         </w:rPr>
-        <w:t>“</w:t>
-      </w:r>
-      <w:proofErr w:type="spellStart"/>
-      <w:r>
-        <w:rPr>
-          <w:rFonts w:asciiTheme="majorHAnsi" w:hAnsiTheme="majorHAnsi" w:cstheme="majorHAnsi"/>
-          <w:color w:val="212121"/>
-          <w:sz w:val="24"/>
-          <w:szCs w:val="24"/>
-          <w:shd w:val="clear" w:color="auto" w:fill="FFFFFF"/>
-        </w:rPr>
-        <w:t>firstname</w:t>
-      </w:r>
-      <w:proofErr w:type="spellEnd"/>
-      <w:r>
-        <w:rPr>
-          <w:rFonts w:asciiTheme="majorHAnsi" w:hAnsiTheme="majorHAnsi" w:cstheme="majorHAnsi"/>
-          <w:color w:val="212121"/>
-          <w:sz w:val="24"/>
-          <w:szCs w:val="24"/>
-          <w:shd w:val="clear" w:color="auto" w:fill="FFFFFF"/>
-        </w:rPr>
-        <w:t>”</w:t>
-      </w:r>
-      <w:proofErr w:type="gramStart"/>
-      <w:r>
-        <w:rPr>
-          <w:rFonts w:asciiTheme="majorHAnsi" w:hAnsiTheme="majorHAnsi" w:cstheme="majorHAnsi"/>
-          <w:color w:val="212121"/>
-          <w:sz w:val="24"/>
-          <w:szCs w:val="24"/>
-          <w:shd w:val="clear" w:color="auto" w:fill="FFFFFF"/>
-        </w:rPr>
-        <w:t>: ”String</w:t>
-      </w:r>
-      <w:proofErr w:type="gramEnd"/>
-      <w:r>
-        <w:rPr>
-          <w:rFonts w:asciiTheme="majorHAnsi" w:hAnsiTheme="majorHAnsi" w:cstheme="majorHAnsi"/>
-          <w:color w:val="212121"/>
-          <w:sz w:val="24"/>
-          <w:szCs w:val="24"/>
-          <w:shd w:val="clear" w:color="auto" w:fill="FFFFFF"/>
-        </w:rPr>
-        <w:t>”,</w:t>
-      </w:r>
-    </w:p>
-    <w:p>
-      <w:pPr>
-        <w:rPr>
-          <w:rFonts w:asciiTheme="majorHAnsi" w:hAnsiTheme="majorHAnsi" w:cstheme="majorHAnsi"/>
-          <w:color w:val="212121"/>
-          <w:sz w:val="24"/>
-          <w:szCs w:val="24"/>
-          <w:shd w:val="clear" w:color="auto" w:fill="FFFFFF"/>
-        </w:rPr>
-      </w:pPr>
-      <w:r>
-        <w:rPr>
-          <w:rFonts w:asciiTheme="majorHAnsi" w:hAnsiTheme="majorHAnsi" w:cstheme="majorHAnsi"/>
-          <w:color w:val="212121"/>
-          <w:sz w:val="24"/>
-          <w:szCs w:val="24"/>
-          <w:shd w:val="clear" w:color="auto" w:fill="FFFFFF"/>
-        </w:rPr>
-        <w:t>“</w:t>
-      </w:r>
-      <w:proofErr w:type="spellStart"/>
-      <w:r>
-        <w:rPr>
-          <w:rFonts w:asciiTheme="majorHAnsi" w:hAnsiTheme="majorHAnsi" w:cstheme="majorHAnsi"/>
-          <w:color w:val="212121"/>
-          <w:sz w:val="24"/>
-          <w:szCs w:val="24"/>
-          <w:shd w:val="clear" w:color="auto" w:fill="FFFFFF"/>
-        </w:rPr>
-        <w:t>lastname</w:t>
-      </w:r>
-      <w:proofErr w:type="spellEnd"/>
-      <w:r>
-        <w:rPr>
-          <w:rFonts w:asciiTheme="majorHAnsi" w:hAnsiTheme="majorHAnsi" w:cstheme="majorHAnsi"/>
-          <w:color w:val="212121"/>
-          <w:sz w:val="24"/>
-          <w:szCs w:val="24"/>
-          <w:shd w:val="clear" w:color="auto" w:fill="FFFFFF"/>
-        </w:rPr>
-        <w:t>”</w:t>
-      </w:r>
-      <w:proofErr w:type="gramStart"/>
-      <w:r>
-        <w:rPr>
-          <w:rFonts w:asciiTheme="majorHAnsi" w:hAnsiTheme="majorHAnsi" w:cstheme="majorHAnsi"/>
-          <w:color w:val="212121"/>
-          <w:sz w:val="24"/>
-          <w:szCs w:val="24"/>
-          <w:shd w:val="clear" w:color="auto" w:fill="FFFFFF"/>
-        </w:rPr>
-        <w:t>: ”String</w:t>
-      </w:r>
-      <w:proofErr w:type="gramEnd"/>
-      <w:r>
-        <w:rPr>
-          <w:rFonts w:asciiTheme="majorHAnsi" w:hAnsiTheme="majorHAnsi" w:cstheme="majorHAnsi"/>
-          <w:color w:val="212121"/>
-          <w:sz w:val="24"/>
-          <w:szCs w:val="24"/>
-          <w:shd w:val="clear" w:color="auto" w:fill="FFFFFF"/>
-        </w:rPr>
-        <w:t>”,</w:t>
-      </w:r>
-    </w:p>
-    <w:p>
-      <w:pPr>
-        <w:rPr>
-          <w:rFonts w:asciiTheme="majorHAnsi" w:hAnsiTheme="majorHAnsi" w:cstheme="majorHAnsi"/>
-          <w:color w:val="212121"/>
-          <w:sz w:val="24"/>
-          <w:szCs w:val="24"/>
-          <w:shd w:val="clear" w:color="auto" w:fill="FFFFFF"/>
-        </w:rPr>
-      </w:pPr>
-      <w:r>
-        <w:rPr>
-          <w:rFonts w:asciiTheme="majorHAnsi" w:hAnsiTheme="majorHAnsi" w:cstheme="majorHAnsi"/>
-          <w:color w:val="212121"/>
-          <w:sz w:val="24"/>
-          <w:szCs w:val="24"/>
-          <w:shd w:val="clear" w:color="auto" w:fill="FFFFFF"/>
-        </w:rPr>
-        <w:t>“email”</w:t>
-      </w:r>
-      <w:proofErr w:type="gramStart"/>
-      <w:r>
-        <w:rPr>
-          <w:rFonts w:asciiTheme="majorHAnsi" w:hAnsiTheme="majorHAnsi" w:cstheme="majorHAnsi"/>
-          <w:color w:val="212121"/>
-          <w:sz w:val="24"/>
-          <w:szCs w:val="24"/>
-          <w:shd w:val="clear" w:color="auto" w:fill="FFFFFF"/>
-        </w:rPr>
-        <w:t>: ”String</w:t>
-      </w:r>
-      <w:proofErr w:type="gramEnd"/>
-      <w:r>
-        <w:rPr>
-          <w:rFonts w:asciiTheme="majorHAnsi" w:hAnsiTheme="majorHAnsi" w:cstheme="majorHAnsi"/>
-          <w:color w:val="212121"/>
-          <w:sz w:val="24"/>
-          <w:szCs w:val="24"/>
-          <w:shd w:val="clear" w:color="auto" w:fill="FFFFFF"/>
-        </w:rPr>
-        <w:t>”</w:t>
+        <w:t>“firstname”: ”String”,</w:t>
+      </w:r>
+    </w:p>
+    <w:p>
+      <w:pPr>
+        <w:rPr>
+          <w:rFonts w:asciiTheme="majorHAnsi" w:hAnsiTheme="majorHAnsi" w:cstheme="majorHAnsi"/>
+          <w:color w:val="212121"/>
+          <w:sz w:val="24"/>
+          <w:szCs w:val="24"/>
+          <w:shd w:val="clear" w:color="auto" w:fill="FFFFFF"/>
+        </w:rPr>
+      </w:pPr>
+      <w:r>
+        <w:rPr>
+          <w:rFonts w:asciiTheme="majorHAnsi" w:hAnsiTheme="majorHAnsi" w:cstheme="majorHAnsi"/>
+          <w:color w:val="212121"/>
+          <w:sz w:val="24"/>
+          <w:szCs w:val="24"/>
+          <w:shd w:val="clear" w:color="auto" w:fill="FFFFFF"/>
+        </w:rPr>
+        <w:t>“lastname”: ”String”,</w:t>
+      </w:r>
+    </w:p>
+    <w:p>
+      <w:pPr>
+        <w:rPr>
+          <w:rFonts w:asciiTheme="majorHAnsi" w:hAnsiTheme="majorHAnsi" w:cstheme="majorHAnsi"/>
+          <w:color w:val="212121"/>
+          <w:sz w:val="24"/>
+          <w:szCs w:val="24"/>
+          <w:shd w:val="clear" w:color="auto" w:fill="FFFFFF"/>
+        </w:rPr>
+      </w:pPr>
+      <w:r>
+        <w:rPr>
+          <w:rFonts w:asciiTheme="majorHAnsi" w:hAnsiTheme="majorHAnsi" w:cstheme="majorHAnsi"/>
+          <w:color w:val="212121"/>
+          <w:sz w:val="24"/>
+          <w:szCs w:val="24"/>
+          <w:shd w:val="clear" w:color="auto" w:fill="FFFFFF"/>
+        </w:rPr>
+        <w:t>“email”: ”String”</w:t>
       </w:r>
       <w:r>
         <w:rPr>
@@ -1345,28 +1121,88 @@
           <w:szCs w:val="24"/>
           <w:shd w:val="clear" w:color="auto" w:fill="FFFFFF"/>
         </w:rPr>
-        <w:t>“username”: “String”,</w:t>
-      </w:r>
-    </w:p>
-    <w:p>
-      <w:pPr>
-        <w:rPr>
-          <w:rFonts w:asciiTheme="majorHAnsi" w:hAnsiTheme="majorHAnsi" w:cstheme="majorHAnsi"/>
-          <w:color w:val="212121"/>
-          <w:sz w:val="24"/>
-          <w:szCs w:val="24"/>
-          <w:shd w:val="clear" w:color="auto" w:fill="FFFFFF"/>
-        </w:rPr>
-      </w:pPr>
-      <w:r>
-        <w:rPr>
-          <w:rFonts w:asciiTheme="majorHAnsi" w:hAnsiTheme="majorHAnsi" w:cstheme="majorHAnsi"/>
-          <w:color w:val="212121"/>
-          <w:sz w:val="24"/>
-          <w:szCs w:val="24"/>
-          <w:shd w:val="clear" w:color="auto" w:fill="FFFFFF"/>
-        </w:rPr>
-        <w:t>“password”: “String”</w:t>
+        <w:t>“user</w:t>
+      </w:r>
+      <w:r>
+        <w:rPr>
+          <w:rFonts w:asciiTheme="majorHAnsi" w:hAnsiTheme="majorHAnsi" w:cstheme="majorHAnsi"/>
+          <w:color w:val="212121"/>
+          <w:sz w:val="24"/>
+          <w:szCs w:val="24"/>
+          <w:shd w:val="clear" w:color="auto" w:fill="FFFFFF"/>
+        </w:rPr>
+        <w:t>N</w:t>
+      </w:r>
+      <w:r>
+        <w:rPr>
+          <w:rFonts w:asciiTheme="majorHAnsi" w:hAnsiTheme="majorHAnsi" w:cstheme="majorHAnsi"/>
+          <w:color w:val="212121"/>
+          <w:sz w:val="24"/>
+          <w:szCs w:val="24"/>
+          <w:shd w:val="clear" w:color="auto" w:fill="FFFFFF"/>
+        </w:rPr>
+        <w:t>ame”: “String”,</w:t>
+      </w:r>
+    </w:p>
+    <w:p>
+      <w:pPr>
+        <w:rPr>
+          <w:rFonts w:asciiTheme="majorHAnsi" w:hAnsiTheme="majorHAnsi" w:cstheme="majorHAnsi"/>
+          <w:color w:val="212121"/>
+          <w:sz w:val="24"/>
+          <w:szCs w:val="24"/>
+          <w:shd w:val="clear" w:color="auto" w:fill="FFFFFF"/>
+        </w:rPr>
+      </w:pPr>
+      <w:r>
+        <w:rPr>
+          <w:rFonts w:asciiTheme="majorHAnsi" w:hAnsiTheme="majorHAnsi" w:cstheme="majorHAnsi"/>
+          <w:color w:val="212121"/>
+          <w:sz w:val="24"/>
+          <w:szCs w:val="24"/>
+          <w:shd w:val="clear" w:color="auto" w:fill="FFFFFF"/>
+        </w:rPr>
+        <w:t>“</w:t>
+      </w:r>
+      <w:r>
+        <w:rPr>
+          <w:rFonts w:asciiTheme="majorHAnsi" w:hAnsiTheme="majorHAnsi" w:cstheme="majorHAnsi"/>
+          <w:color w:val="212121"/>
+          <w:sz w:val="24"/>
+          <w:szCs w:val="24"/>
+          <w:shd w:val="clear" w:color="auto" w:fill="FFFFFF"/>
+        </w:rPr>
+        <w:t>userP</w:t>
+      </w:r>
+      <w:r>
+        <w:rPr>
+          <w:rFonts w:asciiTheme="majorHAnsi" w:hAnsiTheme="majorHAnsi" w:cstheme="majorHAnsi"/>
+          <w:color w:val="212121"/>
+          <w:sz w:val="24"/>
+          <w:szCs w:val="24"/>
+          <w:shd w:val="clear" w:color="auto" w:fill="FFFFFF"/>
+        </w:rPr>
+        <w:t>ass</w:t>
+      </w:r>
+      <w:r>
+        <w:rPr>
+          <w:rFonts w:asciiTheme="majorHAnsi" w:hAnsiTheme="majorHAnsi" w:cstheme="majorHAnsi"/>
+          <w:color w:val="212121"/>
+          <w:sz w:val="24"/>
+          <w:szCs w:val="24"/>
+          <w:shd w:val="clear" w:color="auto" w:fill="FFFFFF"/>
+        </w:rPr>
+        <w:t>w</w:t>
+      </w:r>
+      <w:r>
+        <w:rPr>
+          <w:rFonts w:asciiTheme="majorHAnsi" w:hAnsiTheme="majorHAnsi" w:cstheme="majorHAnsi"/>
+          <w:color w:val="212121"/>
+          <w:sz w:val="24"/>
+          <w:szCs w:val="24"/>
+          <w:shd w:val="clear" w:color="auto" w:fill="FFFFFF"/>
+        </w:rPr>
+        <w:t>ord”: “String”</w:t>
       </w:r>
     </w:p>
     <w:p>
@@ -1512,47 +1348,7 @@
           <w:szCs w:val="24"/>
           <w:shd w:val="clear" w:color="auto" w:fill="FFFFFF"/>
         </w:rPr>
-        <w:t>Message: “</w:t>
-      </w:r>
-      <w:r>
-        <w:rPr>
-          <w:rFonts w:asciiTheme="majorHAnsi" w:hAnsiTheme="majorHAnsi" w:cstheme="majorHAnsi"/>
-          <w:color w:val="212121"/>
-          <w:sz w:val="24"/>
-          <w:szCs w:val="24"/>
-          <w:shd w:val="clear" w:color="auto" w:fill="FFFFFF"/>
-        </w:rPr>
-        <w:t>Login</w:t>
-      </w:r>
-      <w:r>
-        <w:rPr>
-          <w:rFonts w:asciiTheme="majorHAnsi" w:hAnsiTheme="majorHAnsi" w:cstheme="majorHAnsi"/>
-          <w:color w:val="212121"/>
-          <w:sz w:val="24"/>
-          <w:szCs w:val="24"/>
-          <w:shd w:val="clear" w:color="auto" w:fill="FFFFFF"/>
-        </w:rPr>
-        <w:t xml:space="preserve"> successfully</w:t>
-      </w:r>
-      <w:r>
-        <w:rPr>
-          <w:rFonts w:asciiTheme="majorHAnsi" w:hAnsiTheme="majorHAnsi" w:cstheme="majorHAnsi"/>
-          <w:color w:val="212121"/>
-          <w:sz w:val="24"/>
-          <w:szCs w:val="24"/>
-          <w:shd w:val="clear" w:color="auto" w:fill="FFFFFF"/>
-        </w:rPr>
-        <w:t>/failed</w:t>
-      </w:r>
-      <w:r>
-        <w:rPr>
-          <w:rFonts w:asciiTheme="majorHAnsi" w:hAnsiTheme="majorHAnsi" w:cstheme="majorHAnsi"/>
-          <w:color w:val="212121"/>
-          <w:sz w:val="24"/>
-          <w:szCs w:val="24"/>
-          <w:shd w:val="clear" w:color="auto" w:fill="FFFFFF"/>
-        </w:rPr>
-        <w:t>”</w:t>
+        <w:t>Message: “Login successfully/failed”</w:t>
       </w:r>
     </w:p>
     <w:p>

</xml_diff>